<commit_message>
Activity diagram => [Add a new member], [Search member] (เยอะชิบหาย) แก้ไข urs นิดหน่อย
</commit_message>
<xml_diff>
--- a/Use case description/[Add new member] - Use Case Description.docx
+++ b/Use case description/[Add new member] - Use Case Description.docx
@@ -4,7 +4,7 @@
   <w:body>
     <w:tbl>
       <w:tblPr>
-        <w:tblStyle w:val="a3"/>
+        <w:tblStyle w:val="TableGrid"/>
         <w:tblW w:w="5000" w:type="pct"/>
         <w:tblLook w:val="04A0" w:firstRow="1" w:lastRow="0" w:firstColumn="1" w:lastColumn="0" w:noHBand="0" w:noVBand="1"/>
       </w:tblPr>
@@ -55,14 +55,6 @@
               <w:rPr>
                 <w:rFonts w:asciiTheme="minorBidi" w:hAnsiTheme="minorBidi"/>
                 <w:sz w:val="28"/>
-                <w:cs/>
-              </w:rPr>
-              <w:t xml:space="preserve"> </w:t>
-            </w:r>
-            <w:r>
-              <w:rPr>
-                <w:rFonts w:asciiTheme="minorBidi" w:hAnsiTheme="minorBidi"/>
-                <w:sz w:val="28"/>
               </w:rPr>
               <w:t>UC</w:t>
             </w:r>
@@ -174,6 +166,7 @@
                 <w:sz w:val="28"/>
               </w:rPr>
             </w:pPr>
+            <w:proofErr w:type="spellStart"/>
             <w:r>
               <w:rPr>
                 <w:rFonts w:asciiTheme="minorBidi" w:hAnsiTheme="minorBidi"/>
@@ -181,6 +174,7 @@
               </w:rPr>
               <w:t>Mr</w:t>
             </w:r>
+            <w:proofErr w:type="spellEnd"/>
             <w:r>
               <w:rPr>
                 <w:rFonts w:asciiTheme="minorBidi" w:hAnsiTheme="minorBidi"/>
@@ -189,13 +183,31 @@
               </w:rPr>
               <w:t xml:space="preserve">. </w:t>
             </w:r>
-            <w:r>
-              <w:rPr>
-                <w:rFonts w:asciiTheme="minorBidi" w:hAnsiTheme="minorBidi"/>
-                <w:sz w:val="28"/>
-              </w:rPr>
-              <w:t>Apiwat Hantrakool</w:t>
-            </w:r>
+            <w:proofErr w:type="spellStart"/>
+            <w:r>
+              <w:rPr>
+                <w:rFonts w:asciiTheme="minorBidi" w:hAnsiTheme="minorBidi"/>
+                <w:sz w:val="28"/>
+              </w:rPr>
+              <w:t>Apiwat</w:t>
+            </w:r>
+            <w:proofErr w:type="spellEnd"/>
+            <w:r>
+              <w:rPr>
+                <w:rFonts w:asciiTheme="minorBidi" w:hAnsiTheme="minorBidi"/>
+                <w:sz w:val="28"/>
+              </w:rPr>
+              <w:t xml:space="preserve"> </w:t>
+            </w:r>
+            <w:proofErr w:type="spellStart"/>
+            <w:r>
+              <w:rPr>
+                <w:rFonts w:asciiTheme="minorBidi" w:hAnsiTheme="minorBidi"/>
+                <w:sz w:val="28"/>
+              </w:rPr>
+              <w:t>Hantrakool</w:t>
+            </w:r>
+            <w:proofErr w:type="spellEnd"/>
           </w:p>
         </w:tc>
         <w:tc>
@@ -232,6 +244,7 @@
                 <w:sz w:val="28"/>
               </w:rPr>
             </w:pPr>
+            <w:proofErr w:type="spellStart"/>
             <w:r>
               <w:rPr>
                 <w:rFonts w:asciiTheme="minorBidi" w:hAnsiTheme="minorBidi"/>
@@ -239,6 +252,7 @@
               </w:rPr>
               <w:t>Mr</w:t>
             </w:r>
+            <w:proofErr w:type="spellEnd"/>
             <w:r>
               <w:rPr>
                 <w:rFonts w:asciiTheme="minorBidi" w:hAnsiTheme="minorBidi"/>
@@ -255,13 +269,23 @@
               </w:rPr>
               <w:t xml:space="preserve"> </w:t>
             </w:r>
-            <w:r>
-              <w:rPr>
-                <w:rFonts w:asciiTheme="minorBidi" w:hAnsiTheme="minorBidi"/>
-                <w:sz w:val="28"/>
-              </w:rPr>
-              <w:t xml:space="preserve">Apiwat </w:t>
-            </w:r>
+            <w:proofErr w:type="spellStart"/>
+            <w:r>
+              <w:rPr>
+                <w:rFonts w:asciiTheme="minorBidi" w:hAnsiTheme="minorBidi"/>
+                <w:sz w:val="28"/>
+              </w:rPr>
+              <w:t>Apiwat</w:t>
+            </w:r>
+            <w:proofErr w:type="spellEnd"/>
+            <w:r>
+              <w:rPr>
+                <w:rFonts w:asciiTheme="minorBidi" w:hAnsiTheme="minorBidi"/>
+                <w:sz w:val="28"/>
+              </w:rPr>
+              <w:t xml:space="preserve"> </w:t>
+            </w:r>
+            <w:proofErr w:type="spellStart"/>
             <w:r>
               <w:rPr>
                 <w:rFonts w:asciiTheme="minorBidi" w:hAnsiTheme="minorBidi"/>
@@ -269,6 +293,7 @@
               </w:rPr>
               <w:t>Hantrakool</w:t>
             </w:r>
+            <w:proofErr w:type="spellEnd"/>
           </w:p>
         </w:tc>
       </w:tr>
@@ -386,7 +411,7 @@
                 <w:rFonts w:asciiTheme="minorBidi" w:hAnsiTheme="minorBidi"/>
                 <w:sz w:val="28"/>
               </w:rPr>
-              <w:t>19</w:t>
+              <w:t>20</w:t>
             </w:r>
             <w:r>
               <w:rPr>
@@ -608,10 +633,33 @@
             </w:r>
             <w:r>
               <w:rPr>
-                <w:rFonts w:asciiTheme="minorBidi" w:hAnsiTheme="minorBidi"/>
-                <w:sz w:val="28"/>
-              </w:rPr>
-              <w:t xml:space="preserve"> “Add member” button at home page</w:t>
+                <w:rFonts w:asciiTheme="minorBidi" w:hAnsiTheme="minorBidi" w:cs="Cordia New"/>
+                <w:sz w:val="28"/>
+                <w:cs/>
+              </w:rPr>
+              <w:t xml:space="preserve"> “</w:t>
+            </w:r>
+            <w:r>
+              <w:rPr>
+                <w:rFonts w:asciiTheme="minorBidi" w:hAnsiTheme="minorBidi"/>
+                <w:sz w:val="28"/>
+              </w:rPr>
+              <w:t>Add member</w:t>
+            </w:r>
+            <w:r>
+              <w:rPr>
+                <w:rFonts w:asciiTheme="minorBidi" w:hAnsiTheme="minorBidi" w:cs="Cordia New"/>
+                <w:sz w:val="28"/>
+                <w:cs/>
+              </w:rPr>
+              <w:t xml:space="preserve">” </w:t>
+            </w:r>
+            <w:r>
+              <w:rPr>
+                <w:rFonts w:asciiTheme="minorBidi" w:hAnsiTheme="minorBidi"/>
+                <w:sz w:val="28"/>
+              </w:rPr>
+              <w:t>button at home page</w:t>
             </w:r>
             <w:r>
               <w:rPr>
@@ -890,13 +938,31 @@
                 <w:sz w:val="28"/>
               </w:rPr>
             </w:pPr>
-            <w:r>
-              <w:rPr>
-                <w:rFonts w:asciiTheme="minorBidi" w:hAnsiTheme="minorBidi"/>
-                <w:sz w:val="28"/>
-              </w:rPr>
-              <w:t>Apiwat Hantrakool</w:t>
-            </w:r>
+            <w:proofErr w:type="spellStart"/>
+            <w:r>
+              <w:rPr>
+                <w:rFonts w:asciiTheme="minorBidi" w:hAnsiTheme="minorBidi"/>
+                <w:sz w:val="28"/>
+              </w:rPr>
+              <w:t>Apiwat</w:t>
+            </w:r>
+            <w:proofErr w:type="spellEnd"/>
+            <w:r>
+              <w:rPr>
+                <w:rFonts w:asciiTheme="minorBidi" w:hAnsiTheme="minorBidi"/>
+                <w:sz w:val="28"/>
+              </w:rPr>
+              <w:t xml:space="preserve"> </w:t>
+            </w:r>
+            <w:proofErr w:type="spellStart"/>
+            <w:r>
+              <w:rPr>
+                <w:rFonts w:asciiTheme="minorBidi" w:hAnsiTheme="minorBidi"/>
+                <w:sz w:val="28"/>
+              </w:rPr>
+              <w:t>Hantrakool</w:t>
+            </w:r>
+            <w:proofErr w:type="spellEnd"/>
           </w:p>
         </w:tc>
       </w:tr>
@@ -943,6 +1009,7 @@
                 <w:sz w:val="28"/>
               </w:rPr>
             </w:pPr>
+            <w:proofErr w:type="spellStart"/>
             <w:r>
               <w:rPr>
                 <w:rFonts w:asciiTheme="minorBidi" w:hAnsiTheme="minorBidi"/>
@@ -950,6 +1017,7 @@
               </w:rPr>
               <w:t>int</w:t>
             </w:r>
+            <w:proofErr w:type="spellEnd"/>
           </w:p>
         </w:tc>
         <w:tc>
@@ -1056,6 +1124,7 @@
                 <w:sz w:val="28"/>
               </w:rPr>
             </w:pPr>
+            <w:proofErr w:type="spellStart"/>
             <w:r>
               <w:rPr>
                 <w:rFonts w:asciiTheme="minorBidi" w:hAnsiTheme="minorBidi"/>
@@ -1063,6 +1132,7 @@
               </w:rPr>
               <w:t>int</w:t>
             </w:r>
+            <w:proofErr w:type="spellEnd"/>
           </w:p>
         </w:tc>
         <w:tc>
@@ -1329,7 +1399,23 @@
                 <w:rFonts w:asciiTheme="minorBidi" w:hAnsiTheme="minorBidi"/>
                 <w:sz w:val="28"/>
               </w:rPr>
-              <w:t xml:space="preserve">The system shall display the user interface for adding the book consisting of 3 text fields for member name, </w:t>
+              <w:t>The system shall display the us</w:t>
+            </w:r>
+            <w:r>
+              <w:rPr>
+                <w:rFonts w:asciiTheme="minorBidi" w:hAnsiTheme="minorBidi"/>
+                <w:sz w:val="28"/>
+              </w:rPr>
+              <w:t>er interface for adding the member</w:t>
+            </w:r>
+            <w:bookmarkStart w:id="0" w:name="_GoBack"/>
+            <w:bookmarkEnd w:id="0"/>
+            <w:r>
+              <w:rPr>
+                <w:rFonts w:asciiTheme="minorBidi" w:hAnsiTheme="minorBidi"/>
+                <w:sz w:val="28"/>
+              </w:rPr>
+              <w:t xml:space="preserve"> consisting of 3 text fields for member name, </w:t>
             </w:r>
             <w:r>
               <w:rPr>
@@ -1623,10 +1709,33 @@
             </w:r>
             <w:r>
               <w:rPr>
-                <w:rFonts w:asciiTheme="minorBidi" w:hAnsiTheme="minorBidi"/>
-                <w:sz w:val="28"/>
-              </w:rPr>
-              <w:t xml:space="preserve"> “Add member” button</w:t>
+                <w:rFonts w:asciiTheme="minorBidi" w:hAnsiTheme="minorBidi" w:cs="Cordia New"/>
+                <w:sz w:val="28"/>
+                <w:cs/>
+              </w:rPr>
+              <w:t xml:space="preserve"> “</w:t>
+            </w:r>
+            <w:r>
+              <w:rPr>
+                <w:rFonts w:asciiTheme="minorBidi" w:hAnsiTheme="minorBidi"/>
+                <w:sz w:val="28"/>
+              </w:rPr>
+              <w:t>Add member</w:t>
+            </w:r>
+            <w:r>
+              <w:rPr>
+                <w:rFonts w:asciiTheme="minorBidi" w:hAnsiTheme="minorBidi" w:cs="Cordia New"/>
+                <w:sz w:val="28"/>
+                <w:cs/>
+              </w:rPr>
+              <w:t xml:space="preserve">” </w:t>
+            </w:r>
+            <w:r>
+              <w:rPr>
+                <w:rFonts w:asciiTheme="minorBidi" w:hAnsiTheme="minorBidi"/>
+                <w:sz w:val="28"/>
+              </w:rPr>
+              <w:t>button</w:t>
             </w:r>
             <w:r>
               <w:rPr>
@@ -2041,8 +2150,6 @@
               </w:rPr>
               <w:t>member</w:t>
             </w:r>
-            <w:bookmarkStart w:id="0" w:name="_GoBack"/>
-            <w:bookmarkEnd w:id="0"/>
             <w:r>
               <w:rPr>
                 <w:rFonts w:asciiTheme="minorBidi" w:hAnsiTheme="minorBidi" w:cstheme="minorBidi"/>
@@ -2383,7 +2490,7 @@
           </w:p>
           <w:p>
             <w:pPr>
-              <w:pStyle w:val="a4"/>
+              <w:pStyle w:val="ListParagraph"/>
               <w:numPr>
                 <w:ilvl w:val="0"/>
                 <w:numId w:val="2"/>
@@ -2457,7 +2564,7 @@
           </w:p>
           <w:p>
             <w:pPr>
-              <w:pStyle w:val="a4"/>
+              <w:pStyle w:val="ListParagraph"/>
               <w:numPr>
                 <w:ilvl w:val="0"/>
                 <w:numId w:val="2"/>
@@ -2525,7 +2632,7 @@
           </w:p>
           <w:p>
             <w:pPr>
-              <w:pStyle w:val="a4"/>
+              <w:pStyle w:val="ListParagraph"/>
               <w:numPr>
                 <w:ilvl w:val="0"/>
                 <w:numId w:val="2"/>
@@ -2598,7 +2705,7 @@
           </w:p>
           <w:p>
             <w:pPr>
-              <w:pStyle w:val="a4"/>
+              <w:pStyle w:val="ListParagraph"/>
               <w:numPr>
                 <w:ilvl w:val="0"/>
                 <w:numId w:val="2"/>
@@ -2667,7 +2774,7 @@
           </w:p>
           <w:p>
             <w:pPr>
-              <w:pStyle w:val="a4"/>
+              <w:pStyle w:val="ListParagraph"/>
               <w:numPr>
                 <w:ilvl w:val="0"/>
                 <w:numId w:val="2"/>
@@ -2731,7 +2838,7 @@
           </w:p>
           <w:p>
             <w:pPr>
-              <w:pStyle w:val="a4"/>
+              <w:pStyle w:val="ListParagraph"/>
               <w:numPr>
                 <w:ilvl w:val="0"/>
                 <w:numId w:val="2"/>
@@ -2829,7 +2936,7 @@
           </w:p>
           <w:p>
             <w:pPr>
-              <w:pStyle w:val="a4"/>
+              <w:pStyle w:val="ListParagraph"/>
               <w:numPr>
                 <w:ilvl w:val="0"/>
                 <w:numId w:val="2"/>
@@ -2886,7 +2993,7 @@
           </w:p>
           <w:p>
             <w:pPr>
-              <w:pStyle w:val="a4"/>
+              <w:pStyle w:val="ListParagraph"/>
               <w:numPr>
                 <w:ilvl w:val="0"/>
                 <w:numId w:val="2"/>
@@ -3618,7 +3725,7 @@
     <w:lsdException w:name="Smart Hyperlink" w:semiHidden="1" w:unhideWhenUsed="1"/>
     <w:lsdException w:name="Hashtag" w:semiHidden="1" w:unhideWhenUsed="1"/>
   </w:latentStyles>
-  <w:style w:type="paragraph" w:default="1" w:styleId="a">
+  <w:style w:type="paragraph" w:default="1" w:styleId="Normal">
     <w:name w:val="Normal"/>
     <w:qFormat/>
     <w:rsid w:val="00EA4117"/>
@@ -3627,13 +3734,13 @@
       <w:sz w:val="32"/>
     </w:rPr>
   </w:style>
-  <w:style w:type="character" w:default="1" w:styleId="a0">
+  <w:style w:type="character" w:default="1" w:styleId="DefaultParagraphFont">
     <w:name w:val="Default Paragraph Font"/>
     <w:uiPriority w:val="1"/>
     <w:semiHidden/>
     <w:unhideWhenUsed/>
   </w:style>
-  <w:style w:type="table" w:default="1" w:styleId="a1">
+  <w:style w:type="table" w:default="1" w:styleId="TableNormal">
     <w:name w:val="Normal Table"/>
     <w:uiPriority w:val="99"/>
     <w:semiHidden/>
@@ -3648,15 +3755,15 @@
       </w:tblCellMar>
     </w:tblPr>
   </w:style>
-  <w:style w:type="numbering" w:default="1" w:styleId="a2">
+  <w:style w:type="numbering" w:default="1" w:styleId="NoList">
     <w:name w:val="No List"/>
     <w:uiPriority w:val="99"/>
     <w:semiHidden/>
     <w:unhideWhenUsed/>
   </w:style>
-  <w:style w:type="table" w:styleId="a3">
+  <w:style w:type="table" w:styleId="TableGrid">
     <w:name w:val="Table Grid"/>
-    <w:basedOn w:val="a1"/>
+    <w:basedOn w:val="TableNormal"/>
     <w:uiPriority w:val="39"/>
     <w:rsid w:val="00EA4117"/>
     <w:pPr>
@@ -3689,9 +3796,9 @@
       <w:szCs w:val="24"/>
     </w:rPr>
   </w:style>
-  <w:style w:type="paragraph" w:styleId="a4">
+  <w:style w:type="paragraph" w:styleId="ListParagraph">
     <w:name w:val="List Paragraph"/>
-    <w:basedOn w:val="a"/>
+    <w:basedOn w:val="Normal"/>
     <w:uiPriority w:val="34"/>
     <w:qFormat/>
     <w:rsid w:val="004837E1"/>

</xml_diff>